<commit_message>
Abstrak PDF sudah judul acc ECC
</commit_message>
<xml_diff>
--- a/[TEMPLATE] ABSTRAK UNTUK PDF.docx
+++ b/[TEMPLATE] ABSTRAK UNTUK PDF.docx
@@ -62,8 +62,21 @@
           <w:szCs w:val="28"/>
           <w:u w:val="single"/>
         </w:rPr>
-        <w:t>Axel Matthew Adiwijaya</w:t>
-      </w:r>
+        <w:t xml:space="preserve">Axel Matthew </w:t>
+      </w:r>
+      <w:proofErr w:type="spellStart"/>
+      <w:r>
+        <w:rPr>
+          <w:rFonts w:ascii="Times New Roman" w:hAnsi="Times New Roman" w:cs="Times New Roman"/>
+          <w:b/>
+          <w:bCs/>
+          <w:sz w:val="28"/>
+          <w:szCs w:val="28"/>
+          <w:u w:val="single"/>
+        </w:rPr>
+        <w:t>Adiwijaya</w:t>
+      </w:r>
+      <w:proofErr w:type="spellEnd"/>
     </w:p>
     <w:p>
       <w:pPr>
@@ -152,7 +165,413 @@
         <w:rPr>
           <w:color w:val="000000"/>
         </w:rPr>
-        <w:t>Game memiliki banyak genre salah satunya yaitu horror. Game horror yang perspektifnya third person side scrolling dilengkapi dengan Dynamic Difficulty Adjustment agar tidak monoton dan dapat menyesuaikan tingkat kesulitan tiap level yang ada. Dengan memanfaatkan emosi pemain dan pengaturan Dynamic Difficulty Adjustment, konten game tidak akan monoton dan dapat menyesuaikan level dengan performa pemainnya.</w:t>
+        <w:t xml:space="preserve">Game </w:t>
+      </w:r>
+      <w:proofErr w:type="spellStart"/>
+      <w:r>
+        <w:rPr>
+          <w:color w:val="000000"/>
+        </w:rPr>
+        <w:t>memiliki</w:t>
+      </w:r>
+      <w:proofErr w:type="spellEnd"/>
+      <w:r>
+        <w:rPr>
+          <w:color w:val="000000"/>
+        </w:rPr>
+        <w:t xml:space="preserve"> </w:t>
+      </w:r>
+      <w:proofErr w:type="spellStart"/>
+      <w:r>
+        <w:rPr>
+          <w:color w:val="000000"/>
+        </w:rPr>
+        <w:t>banyak</w:t>
+      </w:r>
+      <w:proofErr w:type="spellEnd"/>
+      <w:r>
+        <w:rPr>
+          <w:color w:val="000000"/>
+        </w:rPr>
+        <w:t xml:space="preserve"> genre salah </w:t>
+      </w:r>
+      <w:proofErr w:type="spellStart"/>
+      <w:r>
+        <w:rPr>
+          <w:color w:val="000000"/>
+        </w:rPr>
+        <w:t>satunya</w:t>
+      </w:r>
+      <w:proofErr w:type="spellEnd"/>
+      <w:r>
+        <w:rPr>
+          <w:color w:val="000000"/>
+        </w:rPr>
+        <w:t xml:space="preserve"> </w:t>
+      </w:r>
+      <w:proofErr w:type="spellStart"/>
+      <w:r>
+        <w:rPr>
+          <w:color w:val="000000"/>
+        </w:rPr>
+        <w:t>yaitu</w:t>
+      </w:r>
+      <w:proofErr w:type="spellEnd"/>
+      <w:r>
+        <w:rPr>
+          <w:color w:val="000000"/>
+        </w:rPr>
+        <w:t xml:space="preserve"> horror. Game horror yang </w:t>
+      </w:r>
+      <w:proofErr w:type="spellStart"/>
+      <w:r>
+        <w:rPr>
+          <w:color w:val="000000"/>
+        </w:rPr>
+        <w:t>perspektifnya</w:t>
+      </w:r>
+      <w:proofErr w:type="spellEnd"/>
+      <w:r>
+        <w:rPr>
+          <w:color w:val="000000"/>
+        </w:rPr>
+        <w:t xml:space="preserve"> third person side scrolling </w:t>
+      </w:r>
+      <w:proofErr w:type="spellStart"/>
+      <w:r>
+        <w:rPr>
+          <w:color w:val="000000"/>
+        </w:rPr>
+        <w:t>dilengkapi</w:t>
+      </w:r>
+      <w:proofErr w:type="spellEnd"/>
+      <w:r>
+        <w:rPr>
+          <w:color w:val="000000"/>
+        </w:rPr>
+        <w:t xml:space="preserve"> </w:t>
+      </w:r>
+      <w:proofErr w:type="spellStart"/>
+      <w:r>
+        <w:rPr>
+          <w:color w:val="000000"/>
+        </w:rPr>
+        <w:t>dengan</w:t>
+      </w:r>
+      <w:proofErr w:type="spellEnd"/>
+      <w:r>
+        <w:rPr>
+          <w:color w:val="000000"/>
+        </w:rPr>
+        <w:t xml:space="preserve"> Dynamic Difficulty Adjustment agar </w:t>
+      </w:r>
+      <w:proofErr w:type="spellStart"/>
+      <w:r>
+        <w:rPr>
+          <w:color w:val="000000"/>
+        </w:rPr>
+        <w:t>tidak</w:t>
+      </w:r>
+      <w:proofErr w:type="spellEnd"/>
+      <w:r>
+        <w:rPr>
+          <w:color w:val="000000"/>
+        </w:rPr>
+        <w:t xml:space="preserve"> </w:t>
+      </w:r>
+      <w:proofErr w:type="spellStart"/>
+      <w:r>
+        <w:rPr>
+          <w:color w:val="000000"/>
+        </w:rPr>
+        <w:t>monoton</w:t>
+      </w:r>
+      <w:proofErr w:type="spellEnd"/>
+      <w:r>
+        <w:rPr>
+          <w:color w:val="000000"/>
+        </w:rPr>
+        <w:t xml:space="preserve"> dan </w:t>
+      </w:r>
+      <w:proofErr w:type="spellStart"/>
+      <w:r>
+        <w:rPr>
+          <w:color w:val="000000"/>
+        </w:rPr>
+        <w:t>dapat</w:t>
+      </w:r>
+      <w:proofErr w:type="spellEnd"/>
+      <w:r>
+        <w:rPr>
+          <w:color w:val="000000"/>
+        </w:rPr>
+        <w:t xml:space="preserve"> </w:t>
+      </w:r>
+      <w:proofErr w:type="spellStart"/>
+      <w:r>
+        <w:rPr>
+          <w:color w:val="000000"/>
+        </w:rPr>
+        <w:t>menyesuaikan</w:t>
+      </w:r>
+      <w:proofErr w:type="spellEnd"/>
+      <w:r>
+        <w:rPr>
+          <w:color w:val="000000"/>
+        </w:rPr>
+        <w:t xml:space="preserve"> </w:t>
+      </w:r>
+      <w:proofErr w:type="spellStart"/>
+      <w:r>
+        <w:rPr>
+          <w:color w:val="000000"/>
+        </w:rPr>
+        <w:t>tingkat</w:t>
+      </w:r>
+      <w:proofErr w:type="spellEnd"/>
+      <w:r>
+        <w:rPr>
+          <w:color w:val="000000"/>
+        </w:rPr>
+        <w:t xml:space="preserve"> </w:t>
+      </w:r>
+      <w:proofErr w:type="spellStart"/>
+      <w:r>
+        <w:rPr>
+          <w:color w:val="000000"/>
+        </w:rPr>
+        <w:t>kesulitan</w:t>
+      </w:r>
+      <w:proofErr w:type="spellEnd"/>
+      <w:r>
+        <w:rPr>
+          <w:color w:val="000000"/>
+        </w:rPr>
+        <w:t xml:space="preserve"> </w:t>
+      </w:r>
+      <w:proofErr w:type="spellStart"/>
+      <w:r>
+        <w:rPr>
+          <w:color w:val="000000"/>
+        </w:rPr>
+        <w:t>tiap</w:t>
+      </w:r>
+      <w:proofErr w:type="spellEnd"/>
+      <w:r>
+        <w:rPr>
+          <w:color w:val="000000"/>
+        </w:rPr>
+        <w:t xml:space="preserve"> level yang </w:t>
+      </w:r>
+      <w:proofErr w:type="spellStart"/>
+      <w:r>
+        <w:rPr>
+          <w:color w:val="000000"/>
+        </w:rPr>
+        <w:t>ada</w:t>
+      </w:r>
+      <w:proofErr w:type="spellEnd"/>
+      <w:r>
+        <w:rPr>
+          <w:color w:val="000000"/>
+        </w:rPr>
+        <w:t xml:space="preserve">. </w:t>
+      </w:r>
+      <w:proofErr w:type="spellStart"/>
+      <w:r>
+        <w:rPr>
+          <w:color w:val="000000"/>
+        </w:rPr>
+        <w:t>Dengan</w:t>
+      </w:r>
+      <w:proofErr w:type="spellEnd"/>
+      <w:r>
+        <w:rPr>
+          <w:color w:val="000000"/>
+        </w:rPr>
+        <w:t xml:space="preserve"> </w:t>
+      </w:r>
+      <w:proofErr w:type="spellStart"/>
+      <w:r>
+        <w:rPr>
+          <w:color w:val="000000"/>
+        </w:rPr>
+        <w:t>memanfaatkan</w:t>
+      </w:r>
+      <w:proofErr w:type="spellEnd"/>
+      <w:r>
+        <w:rPr>
+          <w:color w:val="000000"/>
+        </w:rPr>
+        <w:t xml:space="preserve"> </w:t>
+      </w:r>
+      <w:proofErr w:type="spellStart"/>
+      <w:r>
+        <w:rPr>
+          <w:color w:val="000000"/>
+        </w:rPr>
+        <w:t>emosi</w:t>
+      </w:r>
+      <w:proofErr w:type="spellEnd"/>
+      <w:r>
+        <w:rPr>
+          <w:color w:val="000000"/>
+        </w:rPr>
+        <w:t xml:space="preserve"> </w:t>
+      </w:r>
+      <w:proofErr w:type="spellStart"/>
+      <w:r>
+        <w:rPr>
+          <w:color w:val="000000"/>
+        </w:rPr>
+        <w:t>pemain</w:t>
+      </w:r>
+      <w:proofErr w:type="spellEnd"/>
+      <w:r>
+        <w:rPr>
+          <w:color w:val="000000"/>
+        </w:rPr>
+        <w:t xml:space="preserve"> dan </w:t>
+      </w:r>
+      <w:proofErr w:type="spellStart"/>
+      <w:r>
+        <w:rPr>
+          <w:color w:val="000000"/>
+        </w:rPr>
+        <w:t>pengaturan</w:t>
+      </w:r>
+      <w:proofErr w:type="spellEnd"/>
+      <w:r>
+        <w:rPr>
+          <w:color w:val="000000"/>
+        </w:rPr>
+        <w:t xml:space="preserve"> Dynamic Difficulty Adjustment, </w:t>
+      </w:r>
+      <w:proofErr w:type="spellStart"/>
+      <w:r>
+        <w:rPr>
+          <w:color w:val="000000"/>
+        </w:rPr>
+        <w:t>konten</w:t>
+      </w:r>
+      <w:proofErr w:type="spellEnd"/>
+      <w:r>
+        <w:rPr>
+          <w:color w:val="000000"/>
+        </w:rPr>
+        <w:t xml:space="preserve"> game </w:t>
+      </w:r>
+      <w:proofErr w:type="spellStart"/>
+      <w:r>
+        <w:rPr>
+          <w:color w:val="000000"/>
+        </w:rPr>
+        <w:t>tidak</w:t>
+      </w:r>
+      <w:proofErr w:type="spellEnd"/>
+      <w:r>
+        <w:rPr>
+          <w:color w:val="000000"/>
+        </w:rPr>
+        <w:t xml:space="preserve"> </w:t>
+      </w:r>
+      <w:proofErr w:type="spellStart"/>
+      <w:r>
+        <w:rPr>
+          <w:color w:val="000000"/>
+        </w:rPr>
+        <w:t>akan</w:t>
+      </w:r>
+      <w:proofErr w:type="spellEnd"/>
+      <w:r>
+        <w:rPr>
+          <w:color w:val="000000"/>
+        </w:rPr>
+        <w:t xml:space="preserve"> </w:t>
+      </w:r>
+      <w:proofErr w:type="spellStart"/>
+      <w:r>
+        <w:rPr>
+          <w:color w:val="000000"/>
+        </w:rPr>
+        <w:t>monoton</w:t>
+      </w:r>
+      <w:proofErr w:type="spellEnd"/>
+      <w:r>
+        <w:rPr>
+          <w:color w:val="000000"/>
+        </w:rPr>
+        <w:t xml:space="preserve"> dan </w:t>
+      </w:r>
+      <w:proofErr w:type="spellStart"/>
+      <w:r>
+        <w:rPr>
+          <w:color w:val="000000"/>
+        </w:rPr>
+        <w:t>dapat</w:t>
+      </w:r>
+      <w:proofErr w:type="spellEnd"/>
+      <w:r>
+        <w:rPr>
+          <w:color w:val="000000"/>
+        </w:rPr>
+        <w:t xml:space="preserve"> </w:t>
+      </w:r>
+      <w:proofErr w:type="spellStart"/>
+      <w:r>
+        <w:rPr>
+          <w:color w:val="000000"/>
+        </w:rPr>
+        <w:t>menyesuaikan</w:t>
+      </w:r>
+      <w:proofErr w:type="spellEnd"/>
+      <w:r>
+        <w:rPr>
+          <w:color w:val="000000"/>
+        </w:rPr>
+        <w:t xml:space="preserve"> level </w:t>
+      </w:r>
+      <w:proofErr w:type="spellStart"/>
+      <w:r>
+        <w:rPr>
+          <w:color w:val="000000"/>
+        </w:rPr>
+        <w:t>dengan</w:t>
+      </w:r>
+      <w:proofErr w:type="spellEnd"/>
+      <w:r>
+        <w:rPr>
+          <w:color w:val="000000"/>
+        </w:rPr>
+        <w:t xml:space="preserve"> </w:t>
+      </w:r>
+      <w:proofErr w:type="spellStart"/>
+      <w:r>
+        <w:rPr>
+          <w:color w:val="000000"/>
+        </w:rPr>
+        <w:t>performa</w:t>
+      </w:r>
+      <w:proofErr w:type="spellEnd"/>
+      <w:r>
+        <w:rPr>
+          <w:color w:val="000000"/>
+        </w:rPr>
+        <w:t xml:space="preserve"> </w:t>
+      </w:r>
+      <w:proofErr w:type="spellStart"/>
+      <w:r>
+        <w:rPr>
+          <w:color w:val="000000"/>
+        </w:rPr>
+        <w:t>pemainnya</w:t>
+      </w:r>
+      <w:proofErr w:type="spellEnd"/>
+      <w:r>
+        <w:rPr>
+          <w:color w:val="000000"/>
+        </w:rPr>
+        <w:t>.</w:t>
       </w:r>
     </w:p>
     <w:p>
@@ -192,11 +611,1153 @@
           <w:color w:val="000000"/>
         </w:rPr>
       </w:pPr>
-      <w:r>
-        <w:rPr>
-          <w:color w:val="000000"/>
-        </w:rPr>
-        <w:t>Berdasarkan data kuesioner yang terdiri dari 30 orang, menunjukkan bahwa penggunaan konsep pengaturan rintangan yang dapat menyesuaikan tingkat kesulitan berdasarkan ekspresi wajah pemain telah berhasil menarik minat pemain secara berulang (mean daya tarik = 1,59). Meskipun demikian, terdapat kebutuhan untuk memberikan penjelasan lebih lanjut tentang tujuan dan fungsi pengaturan rintangan berdasarkan emosi pemain (mean kejelasan = 1,14), serta memastikan ketepatan (mean ketepatan = 1,32) dan efisiensi (mean efisiensi = 1,47) dalam menyesuaikan tingkat kesulitan dengan performa pemain. Penggunaan rintangan yang dapat menyesuaikan pemain berhasil menstimulasi (mean stimulasi = 1,71) pemain untuk melanjutkan permainan hingga selesai. Fitur penyesuaian rintangan berdasarkan skor dan emosi pemain dinilai inovatif dan terbaharukan (mean kebaruan = 1,45).</w:t>
+      <w:proofErr w:type="spellStart"/>
+      <w:r>
+        <w:rPr>
+          <w:color w:val="000000"/>
+        </w:rPr>
+        <w:t>Berdasarkan</w:t>
+      </w:r>
+      <w:proofErr w:type="spellEnd"/>
+      <w:r>
+        <w:rPr>
+          <w:color w:val="000000"/>
+        </w:rPr>
+        <w:t xml:space="preserve"> data </w:t>
+      </w:r>
+      <w:proofErr w:type="spellStart"/>
+      <w:r>
+        <w:rPr>
+          <w:color w:val="000000"/>
+        </w:rPr>
+        <w:t>kuesioner</w:t>
+      </w:r>
+      <w:proofErr w:type="spellEnd"/>
+      <w:r>
+        <w:rPr>
+          <w:color w:val="000000"/>
+        </w:rPr>
+        <w:t xml:space="preserve"> yang </w:t>
+      </w:r>
+      <w:proofErr w:type="spellStart"/>
+      <w:r>
+        <w:rPr>
+          <w:color w:val="000000"/>
+        </w:rPr>
+        <w:t>terdiri</w:t>
+      </w:r>
+      <w:proofErr w:type="spellEnd"/>
+      <w:r>
+        <w:rPr>
+          <w:color w:val="000000"/>
+        </w:rPr>
+        <w:t xml:space="preserve"> </w:t>
+      </w:r>
+      <w:proofErr w:type="spellStart"/>
+      <w:r>
+        <w:rPr>
+          <w:color w:val="000000"/>
+        </w:rPr>
+        <w:t>dari</w:t>
+      </w:r>
+      <w:proofErr w:type="spellEnd"/>
+      <w:r>
+        <w:rPr>
+          <w:color w:val="000000"/>
+        </w:rPr>
+        <w:t xml:space="preserve"> 30 orang, </w:t>
+      </w:r>
+      <w:proofErr w:type="spellStart"/>
+      <w:r>
+        <w:rPr>
+          <w:color w:val="000000"/>
+        </w:rPr>
+        <w:t>menunjukkan</w:t>
+      </w:r>
+      <w:proofErr w:type="spellEnd"/>
+      <w:r>
+        <w:rPr>
+          <w:color w:val="000000"/>
+        </w:rPr>
+        <w:t xml:space="preserve"> </w:t>
+      </w:r>
+      <w:proofErr w:type="spellStart"/>
+      <w:r>
+        <w:rPr>
+          <w:color w:val="000000"/>
+        </w:rPr>
+        <w:t>bahwa</w:t>
+      </w:r>
+      <w:proofErr w:type="spellEnd"/>
+      <w:r>
+        <w:rPr>
+          <w:color w:val="000000"/>
+        </w:rPr>
+        <w:t xml:space="preserve"> </w:t>
+      </w:r>
+      <w:proofErr w:type="spellStart"/>
+      <w:r>
+        <w:rPr>
+          <w:color w:val="000000"/>
+        </w:rPr>
+        <w:t>penggunaan</w:t>
+      </w:r>
+      <w:proofErr w:type="spellEnd"/>
+      <w:r>
+        <w:rPr>
+          <w:color w:val="000000"/>
+        </w:rPr>
+        <w:t xml:space="preserve"> </w:t>
+      </w:r>
+      <w:proofErr w:type="spellStart"/>
+      <w:r>
+        <w:rPr>
+          <w:color w:val="000000"/>
+        </w:rPr>
+        <w:t>konsep</w:t>
+      </w:r>
+      <w:proofErr w:type="spellEnd"/>
+      <w:r>
+        <w:rPr>
+          <w:color w:val="000000"/>
+        </w:rPr>
+        <w:t xml:space="preserve"> </w:t>
+      </w:r>
+      <w:proofErr w:type="spellStart"/>
+      <w:r>
+        <w:rPr>
+          <w:color w:val="000000"/>
+        </w:rPr>
+        <w:t>pengaturan</w:t>
+      </w:r>
+      <w:proofErr w:type="spellEnd"/>
+      <w:r>
+        <w:rPr>
+          <w:color w:val="000000"/>
+        </w:rPr>
+        <w:t xml:space="preserve"> </w:t>
+      </w:r>
+      <w:proofErr w:type="spellStart"/>
+      <w:r>
+        <w:rPr>
+          <w:color w:val="000000"/>
+        </w:rPr>
+        <w:t>rintangan</w:t>
+      </w:r>
+      <w:proofErr w:type="spellEnd"/>
+      <w:r>
+        <w:rPr>
+          <w:color w:val="000000"/>
+        </w:rPr>
+        <w:t xml:space="preserve"> yang </w:t>
+      </w:r>
+      <w:proofErr w:type="spellStart"/>
+      <w:r>
+        <w:rPr>
+          <w:color w:val="000000"/>
+        </w:rPr>
+        <w:t>dapat</w:t>
+      </w:r>
+      <w:proofErr w:type="spellEnd"/>
+      <w:r>
+        <w:rPr>
+          <w:color w:val="000000"/>
+        </w:rPr>
+        <w:t xml:space="preserve"> </w:t>
+      </w:r>
+      <w:proofErr w:type="spellStart"/>
+      <w:r>
+        <w:rPr>
+          <w:color w:val="000000"/>
+        </w:rPr>
+        <w:t>menyesuaikan</w:t>
+      </w:r>
+      <w:proofErr w:type="spellEnd"/>
+      <w:r>
+        <w:rPr>
+          <w:color w:val="000000"/>
+        </w:rPr>
+        <w:t xml:space="preserve"> </w:t>
+      </w:r>
+      <w:proofErr w:type="spellStart"/>
+      <w:r>
+        <w:rPr>
+          <w:color w:val="000000"/>
+        </w:rPr>
+        <w:t>tingkat</w:t>
+      </w:r>
+      <w:proofErr w:type="spellEnd"/>
+      <w:r>
+        <w:rPr>
+          <w:color w:val="000000"/>
+        </w:rPr>
+        <w:t xml:space="preserve"> </w:t>
+      </w:r>
+      <w:proofErr w:type="spellStart"/>
+      <w:r>
+        <w:rPr>
+          <w:color w:val="000000"/>
+        </w:rPr>
+        <w:t>kesulitan</w:t>
+      </w:r>
+      <w:proofErr w:type="spellEnd"/>
+      <w:r>
+        <w:rPr>
+          <w:color w:val="000000"/>
+        </w:rPr>
+        <w:t xml:space="preserve"> </w:t>
+      </w:r>
+      <w:proofErr w:type="spellStart"/>
+      <w:r>
+        <w:rPr>
+          <w:color w:val="000000"/>
+        </w:rPr>
+        <w:t>berdasarkan</w:t>
+      </w:r>
+      <w:proofErr w:type="spellEnd"/>
+      <w:r>
+        <w:rPr>
+          <w:color w:val="000000"/>
+        </w:rPr>
+        <w:t xml:space="preserve"> </w:t>
+      </w:r>
+      <w:proofErr w:type="spellStart"/>
+      <w:r>
+        <w:rPr>
+          <w:color w:val="000000"/>
+        </w:rPr>
+        <w:t>ekspresi</w:t>
+      </w:r>
+      <w:proofErr w:type="spellEnd"/>
+      <w:r>
+        <w:rPr>
+          <w:color w:val="000000"/>
+        </w:rPr>
+        <w:t xml:space="preserve"> </w:t>
+      </w:r>
+      <w:proofErr w:type="spellStart"/>
+      <w:r>
+        <w:rPr>
+          <w:color w:val="000000"/>
+        </w:rPr>
+        <w:t>wajah</w:t>
+      </w:r>
+      <w:proofErr w:type="spellEnd"/>
+      <w:r>
+        <w:rPr>
+          <w:color w:val="000000"/>
+        </w:rPr>
+        <w:t xml:space="preserve"> </w:t>
+      </w:r>
+      <w:proofErr w:type="spellStart"/>
+      <w:r>
+        <w:rPr>
+          <w:color w:val="000000"/>
+        </w:rPr>
+        <w:t>pemain</w:t>
+      </w:r>
+      <w:proofErr w:type="spellEnd"/>
+      <w:r>
+        <w:rPr>
+          <w:color w:val="000000"/>
+        </w:rPr>
+        <w:t xml:space="preserve"> </w:t>
+      </w:r>
+      <w:proofErr w:type="spellStart"/>
+      <w:r>
+        <w:rPr>
+          <w:color w:val="000000"/>
+        </w:rPr>
+        <w:t>telah</w:t>
+      </w:r>
+      <w:proofErr w:type="spellEnd"/>
+      <w:r>
+        <w:rPr>
+          <w:color w:val="000000"/>
+        </w:rPr>
+        <w:t xml:space="preserve"> </w:t>
+      </w:r>
+      <w:proofErr w:type="spellStart"/>
+      <w:r>
+        <w:rPr>
+          <w:color w:val="000000"/>
+        </w:rPr>
+        <w:t>berhasil</w:t>
+      </w:r>
+      <w:proofErr w:type="spellEnd"/>
+      <w:r>
+        <w:rPr>
+          <w:color w:val="000000"/>
+        </w:rPr>
+        <w:t xml:space="preserve"> </w:t>
+      </w:r>
+      <w:proofErr w:type="spellStart"/>
+      <w:r>
+        <w:rPr>
+          <w:color w:val="000000"/>
+        </w:rPr>
+        <w:t>menarik</w:t>
+      </w:r>
+      <w:proofErr w:type="spellEnd"/>
+      <w:r>
+        <w:rPr>
+          <w:color w:val="000000"/>
+        </w:rPr>
+        <w:t xml:space="preserve"> </w:t>
+      </w:r>
+      <w:proofErr w:type="spellStart"/>
+      <w:r>
+        <w:rPr>
+          <w:color w:val="000000"/>
+        </w:rPr>
+        <w:t>minat</w:t>
+      </w:r>
+      <w:proofErr w:type="spellEnd"/>
+      <w:r>
+        <w:rPr>
+          <w:color w:val="000000"/>
+        </w:rPr>
+        <w:t xml:space="preserve"> </w:t>
+      </w:r>
+      <w:proofErr w:type="spellStart"/>
+      <w:r>
+        <w:rPr>
+          <w:color w:val="000000"/>
+        </w:rPr>
+        <w:t>pemain</w:t>
+      </w:r>
+      <w:proofErr w:type="spellEnd"/>
+      <w:r>
+        <w:rPr>
+          <w:color w:val="000000"/>
+        </w:rPr>
+        <w:t xml:space="preserve"> </w:t>
+      </w:r>
+      <w:proofErr w:type="spellStart"/>
+      <w:r>
+        <w:rPr>
+          <w:color w:val="000000"/>
+        </w:rPr>
+        <w:t>secara</w:t>
+      </w:r>
+      <w:proofErr w:type="spellEnd"/>
+      <w:r>
+        <w:rPr>
+          <w:color w:val="000000"/>
+        </w:rPr>
+        <w:t xml:space="preserve"> </w:t>
+      </w:r>
+      <w:proofErr w:type="spellStart"/>
+      <w:r>
+        <w:rPr>
+          <w:color w:val="000000"/>
+        </w:rPr>
+        <w:t>berulang</w:t>
+      </w:r>
+      <w:proofErr w:type="spellEnd"/>
+      <w:r>
+        <w:rPr>
+          <w:color w:val="000000"/>
+        </w:rPr>
+        <w:t xml:space="preserve"> (mean </w:t>
+      </w:r>
+      <w:proofErr w:type="spellStart"/>
+      <w:r>
+        <w:rPr>
+          <w:color w:val="000000"/>
+        </w:rPr>
+        <w:t>daya</w:t>
+      </w:r>
+      <w:proofErr w:type="spellEnd"/>
+      <w:r>
+        <w:rPr>
+          <w:color w:val="000000"/>
+        </w:rPr>
+        <w:t xml:space="preserve"> </w:t>
+      </w:r>
+      <w:proofErr w:type="spellStart"/>
+      <w:r>
+        <w:rPr>
+          <w:color w:val="000000"/>
+        </w:rPr>
+        <w:t>tarik</w:t>
+      </w:r>
+      <w:proofErr w:type="spellEnd"/>
+      <w:r>
+        <w:rPr>
+          <w:color w:val="000000"/>
+        </w:rPr>
+        <w:t xml:space="preserve"> = 1,59). </w:t>
+      </w:r>
+      <w:proofErr w:type="spellStart"/>
+      <w:r>
+        <w:rPr>
+          <w:color w:val="000000"/>
+        </w:rPr>
+        <w:t>Meskipun</w:t>
+      </w:r>
+      <w:proofErr w:type="spellEnd"/>
+      <w:r>
+        <w:rPr>
+          <w:color w:val="000000"/>
+        </w:rPr>
+        <w:t xml:space="preserve"> </w:t>
+      </w:r>
+      <w:proofErr w:type="spellStart"/>
+      <w:r>
+        <w:rPr>
+          <w:color w:val="000000"/>
+        </w:rPr>
+        <w:t>demikian</w:t>
+      </w:r>
+      <w:proofErr w:type="spellEnd"/>
+      <w:r>
+        <w:rPr>
+          <w:color w:val="000000"/>
+        </w:rPr>
+        <w:t xml:space="preserve">, </w:t>
+      </w:r>
+      <w:proofErr w:type="spellStart"/>
+      <w:r>
+        <w:rPr>
+          <w:color w:val="000000"/>
+        </w:rPr>
+        <w:t>terdapat</w:t>
+      </w:r>
+      <w:proofErr w:type="spellEnd"/>
+      <w:r>
+        <w:rPr>
+          <w:color w:val="000000"/>
+        </w:rPr>
+        <w:t xml:space="preserve"> </w:t>
+      </w:r>
+      <w:proofErr w:type="spellStart"/>
+      <w:r>
+        <w:rPr>
+          <w:color w:val="000000"/>
+        </w:rPr>
+        <w:t>kebutuhan</w:t>
+      </w:r>
+      <w:proofErr w:type="spellEnd"/>
+      <w:r>
+        <w:rPr>
+          <w:color w:val="000000"/>
+        </w:rPr>
+        <w:t xml:space="preserve"> </w:t>
+      </w:r>
+      <w:proofErr w:type="spellStart"/>
+      <w:r>
+        <w:rPr>
+          <w:color w:val="000000"/>
+        </w:rPr>
+        <w:t>untuk</w:t>
+      </w:r>
+      <w:proofErr w:type="spellEnd"/>
+      <w:r>
+        <w:rPr>
+          <w:color w:val="000000"/>
+        </w:rPr>
+        <w:t xml:space="preserve"> </w:t>
+      </w:r>
+      <w:proofErr w:type="spellStart"/>
+      <w:r>
+        <w:rPr>
+          <w:color w:val="000000"/>
+        </w:rPr>
+        <w:t>memberikan</w:t>
+      </w:r>
+      <w:proofErr w:type="spellEnd"/>
+      <w:r>
+        <w:rPr>
+          <w:color w:val="000000"/>
+        </w:rPr>
+        <w:t xml:space="preserve"> </w:t>
+      </w:r>
+      <w:proofErr w:type="spellStart"/>
+      <w:r>
+        <w:rPr>
+          <w:color w:val="000000"/>
+        </w:rPr>
+        <w:t>penjelasan</w:t>
+      </w:r>
+      <w:proofErr w:type="spellEnd"/>
+      <w:r>
+        <w:rPr>
+          <w:color w:val="000000"/>
+        </w:rPr>
+        <w:t xml:space="preserve"> </w:t>
+      </w:r>
+      <w:proofErr w:type="spellStart"/>
+      <w:r>
+        <w:rPr>
+          <w:color w:val="000000"/>
+        </w:rPr>
+        <w:t>lebih</w:t>
+      </w:r>
+      <w:proofErr w:type="spellEnd"/>
+      <w:r>
+        <w:rPr>
+          <w:color w:val="000000"/>
+        </w:rPr>
+        <w:t xml:space="preserve"> </w:t>
+      </w:r>
+      <w:proofErr w:type="spellStart"/>
+      <w:r>
+        <w:rPr>
+          <w:color w:val="000000"/>
+        </w:rPr>
+        <w:t>lanjut</w:t>
+      </w:r>
+      <w:proofErr w:type="spellEnd"/>
+      <w:r>
+        <w:rPr>
+          <w:color w:val="000000"/>
+        </w:rPr>
+        <w:t xml:space="preserve"> </w:t>
+      </w:r>
+      <w:proofErr w:type="spellStart"/>
+      <w:r>
+        <w:rPr>
+          <w:color w:val="000000"/>
+        </w:rPr>
+        <w:t>tentang</w:t>
+      </w:r>
+      <w:proofErr w:type="spellEnd"/>
+      <w:r>
+        <w:rPr>
+          <w:color w:val="000000"/>
+        </w:rPr>
+        <w:t xml:space="preserve"> </w:t>
+      </w:r>
+      <w:proofErr w:type="spellStart"/>
+      <w:r>
+        <w:rPr>
+          <w:color w:val="000000"/>
+        </w:rPr>
+        <w:t>tujuan</w:t>
+      </w:r>
+      <w:proofErr w:type="spellEnd"/>
+      <w:r>
+        <w:rPr>
+          <w:color w:val="000000"/>
+        </w:rPr>
+        <w:t xml:space="preserve"> dan </w:t>
+      </w:r>
+      <w:proofErr w:type="spellStart"/>
+      <w:r>
+        <w:rPr>
+          <w:color w:val="000000"/>
+        </w:rPr>
+        <w:t>fungsi</w:t>
+      </w:r>
+      <w:proofErr w:type="spellEnd"/>
+      <w:r>
+        <w:rPr>
+          <w:color w:val="000000"/>
+        </w:rPr>
+        <w:t xml:space="preserve"> </w:t>
+      </w:r>
+      <w:proofErr w:type="spellStart"/>
+      <w:r>
+        <w:rPr>
+          <w:color w:val="000000"/>
+        </w:rPr>
+        <w:t>pengaturan</w:t>
+      </w:r>
+      <w:proofErr w:type="spellEnd"/>
+      <w:r>
+        <w:rPr>
+          <w:color w:val="000000"/>
+        </w:rPr>
+        <w:t xml:space="preserve"> </w:t>
+      </w:r>
+      <w:proofErr w:type="spellStart"/>
+      <w:r>
+        <w:rPr>
+          <w:color w:val="000000"/>
+        </w:rPr>
+        <w:t>rintangan</w:t>
+      </w:r>
+      <w:proofErr w:type="spellEnd"/>
+      <w:r>
+        <w:rPr>
+          <w:color w:val="000000"/>
+        </w:rPr>
+        <w:t xml:space="preserve"> </w:t>
+      </w:r>
+      <w:proofErr w:type="spellStart"/>
+      <w:r>
+        <w:rPr>
+          <w:color w:val="000000"/>
+        </w:rPr>
+        <w:t>berdasarkan</w:t>
+      </w:r>
+      <w:proofErr w:type="spellEnd"/>
+      <w:r>
+        <w:rPr>
+          <w:color w:val="000000"/>
+        </w:rPr>
+        <w:t xml:space="preserve"> </w:t>
+      </w:r>
+      <w:proofErr w:type="spellStart"/>
+      <w:r>
+        <w:rPr>
+          <w:color w:val="000000"/>
+        </w:rPr>
+        <w:t>emosi</w:t>
+      </w:r>
+      <w:proofErr w:type="spellEnd"/>
+      <w:r>
+        <w:rPr>
+          <w:color w:val="000000"/>
+        </w:rPr>
+        <w:t xml:space="preserve"> </w:t>
+      </w:r>
+      <w:proofErr w:type="spellStart"/>
+      <w:r>
+        <w:rPr>
+          <w:color w:val="000000"/>
+        </w:rPr>
+        <w:t>pemain</w:t>
+      </w:r>
+      <w:proofErr w:type="spellEnd"/>
+      <w:r>
+        <w:rPr>
+          <w:color w:val="000000"/>
+        </w:rPr>
+        <w:t xml:space="preserve"> (mean </w:t>
+      </w:r>
+      <w:proofErr w:type="spellStart"/>
+      <w:r>
+        <w:rPr>
+          <w:color w:val="000000"/>
+        </w:rPr>
+        <w:t>kejelasan</w:t>
+      </w:r>
+      <w:proofErr w:type="spellEnd"/>
+      <w:r>
+        <w:rPr>
+          <w:color w:val="000000"/>
+        </w:rPr>
+        <w:t xml:space="preserve"> = 1,14), </w:t>
+      </w:r>
+      <w:proofErr w:type="spellStart"/>
+      <w:r>
+        <w:rPr>
+          <w:color w:val="000000"/>
+        </w:rPr>
+        <w:t>serta</w:t>
+      </w:r>
+      <w:proofErr w:type="spellEnd"/>
+      <w:r>
+        <w:rPr>
+          <w:color w:val="000000"/>
+        </w:rPr>
+        <w:t xml:space="preserve"> </w:t>
+      </w:r>
+      <w:proofErr w:type="spellStart"/>
+      <w:r>
+        <w:rPr>
+          <w:color w:val="000000"/>
+        </w:rPr>
+        <w:t>memastikan</w:t>
+      </w:r>
+      <w:proofErr w:type="spellEnd"/>
+      <w:r>
+        <w:rPr>
+          <w:color w:val="000000"/>
+        </w:rPr>
+        <w:t xml:space="preserve"> </w:t>
+      </w:r>
+      <w:proofErr w:type="spellStart"/>
+      <w:r>
+        <w:rPr>
+          <w:color w:val="000000"/>
+        </w:rPr>
+        <w:t>ketepatan</w:t>
+      </w:r>
+      <w:proofErr w:type="spellEnd"/>
+      <w:r>
+        <w:rPr>
+          <w:color w:val="000000"/>
+        </w:rPr>
+        <w:t xml:space="preserve"> (mean </w:t>
+      </w:r>
+      <w:proofErr w:type="spellStart"/>
+      <w:r>
+        <w:rPr>
+          <w:color w:val="000000"/>
+        </w:rPr>
+        <w:t>ketepatan</w:t>
+      </w:r>
+      <w:proofErr w:type="spellEnd"/>
+      <w:r>
+        <w:rPr>
+          <w:color w:val="000000"/>
+        </w:rPr>
+        <w:t xml:space="preserve"> = 1,32) dan </w:t>
+      </w:r>
+      <w:proofErr w:type="spellStart"/>
+      <w:r>
+        <w:rPr>
+          <w:color w:val="000000"/>
+        </w:rPr>
+        <w:t>efisiensi</w:t>
+      </w:r>
+      <w:proofErr w:type="spellEnd"/>
+      <w:r>
+        <w:rPr>
+          <w:color w:val="000000"/>
+        </w:rPr>
+        <w:t xml:space="preserve"> (mean </w:t>
+      </w:r>
+      <w:proofErr w:type="spellStart"/>
+      <w:r>
+        <w:rPr>
+          <w:color w:val="000000"/>
+        </w:rPr>
+        <w:t>efisiensi</w:t>
+      </w:r>
+      <w:proofErr w:type="spellEnd"/>
+      <w:r>
+        <w:rPr>
+          <w:color w:val="000000"/>
+        </w:rPr>
+        <w:t xml:space="preserve"> = 1,47) </w:t>
+      </w:r>
+      <w:proofErr w:type="spellStart"/>
+      <w:r>
+        <w:rPr>
+          <w:color w:val="000000"/>
+        </w:rPr>
+        <w:t>dalam</w:t>
+      </w:r>
+      <w:proofErr w:type="spellEnd"/>
+      <w:r>
+        <w:rPr>
+          <w:color w:val="000000"/>
+        </w:rPr>
+        <w:t xml:space="preserve"> </w:t>
+      </w:r>
+      <w:proofErr w:type="spellStart"/>
+      <w:r>
+        <w:rPr>
+          <w:color w:val="000000"/>
+        </w:rPr>
+        <w:t>menyesuaikan</w:t>
+      </w:r>
+      <w:proofErr w:type="spellEnd"/>
+      <w:r>
+        <w:rPr>
+          <w:color w:val="000000"/>
+        </w:rPr>
+        <w:t xml:space="preserve"> </w:t>
+      </w:r>
+      <w:proofErr w:type="spellStart"/>
+      <w:r>
+        <w:rPr>
+          <w:color w:val="000000"/>
+        </w:rPr>
+        <w:t>tingkat</w:t>
+      </w:r>
+      <w:proofErr w:type="spellEnd"/>
+      <w:r>
+        <w:rPr>
+          <w:color w:val="000000"/>
+        </w:rPr>
+        <w:t xml:space="preserve"> </w:t>
+      </w:r>
+      <w:proofErr w:type="spellStart"/>
+      <w:r>
+        <w:rPr>
+          <w:color w:val="000000"/>
+        </w:rPr>
+        <w:t>kesulitan</w:t>
+      </w:r>
+      <w:proofErr w:type="spellEnd"/>
+      <w:r>
+        <w:rPr>
+          <w:color w:val="000000"/>
+        </w:rPr>
+        <w:t xml:space="preserve"> </w:t>
+      </w:r>
+      <w:proofErr w:type="spellStart"/>
+      <w:r>
+        <w:rPr>
+          <w:color w:val="000000"/>
+        </w:rPr>
+        <w:t>dengan</w:t>
+      </w:r>
+      <w:proofErr w:type="spellEnd"/>
+      <w:r>
+        <w:rPr>
+          <w:color w:val="000000"/>
+        </w:rPr>
+        <w:t xml:space="preserve"> </w:t>
+      </w:r>
+      <w:proofErr w:type="spellStart"/>
+      <w:r>
+        <w:rPr>
+          <w:color w:val="000000"/>
+        </w:rPr>
+        <w:t>performa</w:t>
+      </w:r>
+      <w:proofErr w:type="spellEnd"/>
+      <w:r>
+        <w:rPr>
+          <w:color w:val="000000"/>
+        </w:rPr>
+        <w:t xml:space="preserve"> </w:t>
+      </w:r>
+      <w:proofErr w:type="spellStart"/>
+      <w:r>
+        <w:rPr>
+          <w:color w:val="000000"/>
+        </w:rPr>
+        <w:t>pemain</w:t>
+      </w:r>
+      <w:proofErr w:type="spellEnd"/>
+      <w:r>
+        <w:rPr>
+          <w:color w:val="000000"/>
+        </w:rPr>
+        <w:t xml:space="preserve">. </w:t>
+      </w:r>
+      <w:proofErr w:type="spellStart"/>
+      <w:r>
+        <w:rPr>
+          <w:color w:val="000000"/>
+        </w:rPr>
+        <w:t>Penggunaan</w:t>
+      </w:r>
+      <w:proofErr w:type="spellEnd"/>
+      <w:r>
+        <w:rPr>
+          <w:color w:val="000000"/>
+        </w:rPr>
+        <w:t xml:space="preserve"> </w:t>
+      </w:r>
+      <w:proofErr w:type="spellStart"/>
+      <w:r>
+        <w:rPr>
+          <w:color w:val="000000"/>
+        </w:rPr>
+        <w:t>rintangan</w:t>
+      </w:r>
+      <w:proofErr w:type="spellEnd"/>
+      <w:r>
+        <w:rPr>
+          <w:color w:val="000000"/>
+        </w:rPr>
+        <w:t xml:space="preserve"> yang </w:t>
+      </w:r>
+      <w:proofErr w:type="spellStart"/>
+      <w:r>
+        <w:rPr>
+          <w:color w:val="000000"/>
+        </w:rPr>
+        <w:t>dapat</w:t>
+      </w:r>
+      <w:proofErr w:type="spellEnd"/>
+      <w:r>
+        <w:rPr>
+          <w:color w:val="000000"/>
+        </w:rPr>
+        <w:t xml:space="preserve"> </w:t>
+      </w:r>
+      <w:proofErr w:type="spellStart"/>
+      <w:r>
+        <w:rPr>
+          <w:color w:val="000000"/>
+        </w:rPr>
+        <w:t>menyesuaikan</w:t>
+      </w:r>
+      <w:proofErr w:type="spellEnd"/>
+      <w:r>
+        <w:rPr>
+          <w:color w:val="000000"/>
+        </w:rPr>
+        <w:t xml:space="preserve"> </w:t>
+      </w:r>
+      <w:proofErr w:type="spellStart"/>
+      <w:r>
+        <w:rPr>
+          <w:color w:val="000000"/>
+        </w:rPr>
+        <w:t>pemain</w:t>
+      </w:r>
+      <w:proofErr w:type="spellEnd"/>
+      <w:r>
+        <w:rPr>
+          <w:color w:val="000000"/>
+        </w:rPr>
+        <w:t xml:space="preserve"> </w:t>
+      </w:r>
+      <w:proofErr w:type="spellStart"/>
+      <w:r>
+        <w:rPr>
+          <w:color w:val="000000"/>
+        </w:rPr>
+        <w:t>berhasil</w:t>
+      </w:r>
+      <w:proofErr w:type="spellEnd"/>
+      <w:r>
+        <w:rPr>
+          <w:color w:val="000000"/>
+        </w:rPr>
+        <w:t xml:space="preserve"> </w:t>
+      </w:r>
+      <w:proofErr w:type="spellStart"/>
+      <w:r>
+        <w:rPr>
+          <w:color w:val="000000"/>
+        </w:rPr>
+        <w:t>menstimulasi</w:t>
+      </w:r>
+      <w:proofErr w:type="spellEnd"/>
+      <w:r>
+        <w:rPr>
+          <w:color w:val="000000"/>
+        </w:rPr>
+        <w:t xml:space="preserve"> (mean </w:t>
+      </w:r>
+      <w:proofErr w:type="spellStart"/>
+      <w:r>
+        <w:rPr>
+          <w:color w:val="000000"/>
+        </w:rPr>
+        <w:t>stimulasi</w:t>
+      </w:r>
+      <w:proofErr w:type="spellEnd"/>
+      <w:r>
+        <w:rPr>
+          <w:color w:val="000000"/>
+        </w:rPr>
+        <w:t xml:space="preserve"> = 1,71) </w:t>
+      </w:r>
+      <w:proofErr w:type="spellStart"/>
+      <w:r>
+        <w:rPr>
+          <w:color w:val="000000"/>
+        </w:rPr>
+        <w:t>pemain</w:t>
+      </w:r>
+      <w:proofErr w:type="spellEnd"/>
+      <w:r>
+        <w:rPr>
+          <w:color w:val="000000"/>
+        </w:rPr>
+        <w:t xml:space="preserve"> </w:t>
+      </w:r>
+      <w:proofErr w:type="spellStart"/>
+      <w:r>
+        <w:rPr>
+          <w:color w:val="000000"/>
+        </w:rPr>
+        <w:t>untuk</w:t>
+      </w:r>
+      <w:proofErr w:type="spellEnd"/>
+      <w:r>
+        <w:rPr>
+          <w:color w:val="000000"/>
+        </w:rPr>
+        <w:t xml:space="preserve"> </w:t>
+      </w:r>
+      <w:proofErr w:type="spellStart"/>
+      <w:r>
+        <w:rPr>
+          <w:color w:val="000000"/>
+        </w:rPr>
+        <w:t>melanjutkan</w:t>
+      </w:r>
+      <w:proofErr w:type="spellEnd"/>
+      <w:r>
+        <w:rPr>
+          <w:color w:val="000000"/>
+        </w:rPr>
+        <w:t xml:space="preserve"> </w:t>
+      </w:r>
+      <w:proofErr w:type="spellStart"/>
+      <w:r>
+        <w:rPr>
+          <w:color w:val="000000"/>
+        </w:rPr>
+        <w:t>permainan</w:t>
+      </w:r>
+      <w:proofErr w:type="spellEnd"/>
+      <w:r>
+        <w:rPr>
+          <w:color w:val="000000"/>
+        </w:rPr>
+        <w:t xml:space="preserve"> </w:t>
+      </w:r>
+      <w:proofErr w:type="spellStart"/>
+      <w:r>
+        <w:rPr>
+          <w:color w:val="000000"/>
+        </w:rPr>
+        <w:t>hingga</w:t>
+      </w:r>
+      <w:proofErr w:type="spellEnd"/>
+      <w:r>
+        <w:rPr>
+          <w:color w:val="000000"/>
+        </w:rPr>
+        <w:t xml:space="preserve"> </w:t>
+      </w:r>
+      <w:proofErr w:type="spellStart"/>
+      <w:r>
+        <w:rPr>
+          <w:color w:val="000000"/>
+        </w:rPr>
+        <w:t>selesai</w:t>
+      </w:r>
+      <w:proofErr w:type="spellEnd"/>
+      <w:r>
+        <w:rPr>
+          <w:color w:val="000000"/>
+        </w:rPr>
+        <w:t xml:space="preserve">. Fitur </w:t>
+      </w:r>
+      <w:proofErr w:type="spellStart"/>
+      <w:r>
+        <w:rPr>
+          <w:color w:val="000000"/>
+        </w:rPr>
+        <w:t>penyesuaian</w:t>
+      </w:r>
+      <w:proofErr w:type="spellEnd"/>
+      <w:r>
+        <w:rPr>
+          <w:color w:val="000000"/>
+        </w:rPr>
+        <w:t xml:space="preserve"> </w:t>
+      </w:r>
+      <w:proofErr w:type="spellStart"/>
+      <w:r>
+        <w:rPr>
+          <w:color w:val="000000"/>
+        </w:rPr>
+        <w:t>rintangan</w:t>
+      </w:r>
+      <w:proofErr w:type="spellEnd"/>
+      <w:r>
+        <w:rPr>
+          <w:color w:val="000000"/>
+        </w:rPr>
+        <w:t xml:space="preserve"> </w:t>
+      </w:r>
+      <w:proofErr w:type="spellStart"/>
+      <w:r>
+        <w:rPr>
+          <w:color w:val="000000"/>
+        </w:rPr>
+        <w:t>berdasarkan</w:t>
+      </w:r>
+      <w:proofErr w:type="spellEnd"/>
+      <w:r>
+        <w:rPr>
+          <w:color w:val="000000"/>
+        </w:rPr>
+        <w:t xml:space="preserve"> </w:t>
+      </w:r>
+      <w:proofErr w:type="spellStart"/>
+      <w:r>
+        <w:rPr>
+          <w:color w:val="000000"/>
+        </w:rPr>
+        <w:t>skor</w:t>
+      </w:r>
+      <w:proofErr w:type="spellEnd"/>
+      <w:r>
+        <w:rPr>
+          <w:color w:val="000000"/>
+        </w:rPr>
+        <w:t xml:space="preserve"> dan </w:t>
+      </w:r>
+      <w:proofErr w:type="spellStart"/>
+      <w:r>
+        <w:rPr>
+          <w:color w:val="000000"/>
+        </w:rPr>
+        <w:t>emosi</w:t>
+      </w:r>
+      <w:proofErr w:type="spellEnd"/>
+      <w:r>
+        <w:rPr>
+          <w:color w:val="000000"/>
+        </w:rPr>
+        <w:t xml:space="preserve"> </w:t>
+      </w:r>
+      <w:proofErr w:type="spellStart"/>
+      <w:r>
+        <w:rPr>
+          <w:color w:val="000000"/>
+        </w:rPr>
+        <w:t>pemain</w:t>
+      </w:r>
+      <w:proofErr w:type="spellEnd"/>
+      <w:r>
+        <w:rPr>
+          <w:color w:val="000000"/>
+        </w:rPr>
+        <w:t xml:space="preserve"> </w:t>
+      </w:r>
+      <w:proofErr w:type="spellStart"/>
+      <w:r>
+        <w:rPr>
+          <w:color w:val="000000"/>
+        </w:rPr>
+        <w:t>dinilai</w:t>
+      </w:r>
+      <w:proofErr w:type="spellEnd"/>
+      <w:r>
+        <w:rPr>
+          <w:color w:val="000000"/>
+        </w:rPr>
+        <w:t xml:space="preserve"> </w:t>
+      </w:r>
+      <w:proofErr w:type="spellStart"/>
+      <w:r>
+        <w:rPr>
+          <w:color w:val="000000"/>
+        </w:rPr>
+        <w:t>inovatif</w:t>
+      </w:r>
+      <w:proofErr w:type="spellEnd"/>
+      <w:r>
+        <w:rPr>
+          <w:color w:val="000000"/>
+        </w:rPr>
+        <w:t xml:space="preserve"> dan </w:t>
+      </w:r>
+      <w:proofErr w:type="spellStart"/>
+      <w:r>
+        <w:rPr>
+          <w:color w:val="000000"/>
+        </w:rPr>
+        <w:t>terbaharukan</w:t>
+      </w:r>
+      <w:proofErr w:type="spellEnd"/>
+      <w:r>
+        <w:rPr>
+          <w:color w:val="000000"/>
+        </w:rPr>
+        <w:t xml:space="preserve"> (mean </w:t>
+      </w:r>
+      <w:proofErr w:type="spellStart"/>
+      <w:r>
+        <w:rPr>
+          <w:color w:val="000000"/>
+        </w:rPr>
+        <w:t>kebaruan</w:t>
+      </w:r>
+      <w:proofErr w:type="spellEnd"/>
+      <w:r>
+        <w:rPr>
+          <w:color w:val="000000"/>
+        </w:rPr>
+        <w:t xml:space="preserve"> = 1,45).</w:t>
       </w:r>
     </w:p>
     <w:p>
@@ -226,21 +1787,129 @@
           <w:bCs/>
           <w:color w:val="000000"/>
         </w:rPr>
-        <w:t>Kata Kunci</w:t>
-      </w:r>
+        <w:t xml:space="preserve">Kata </w:t>
+      </w:r>
+      <w:proofErr w:type="spellStart"/>
       <w:r>
         <w:rPr>
           <w:b/>
           <w:bCs/>
           <w:color w:val="000000"/>
         </w:rPr>
+        <w:t>Kunci</w:t>
+      </w:r>
+      <w:proofErr w:type="spellEnd"/>
+      <w:r>
+        <w:rPr>
+          <w:b/>
+          <w:bCs/>
+          <w:color w:val="000000"/>
+        </w:rPr>
         <w:t xml:space="preserve">: </w:t>
       </w:r>
       <w:r>
         <w:rPr>
           <w:color w:val="000000"/>
         </w:rPr>
-        <w:t>Game Horor 2D, Pemanfaatan Emosi, Pengalaman Bermain, Rintangan Dinamis, Unity.</w:t>
+        <w:t xml:space="preserve">Game </w:t>
+      </w:r>
+      <w:proofErr w:type="spellStart"/>
+      <w:r>
+        <w:rPr>
+          <w:color w:val="000000"/>
+        </w:rPr>
+        <w:t>Horor</w:t>
+      </w:r>
+      <w:proofErr w:type="spellEnd"/>
+      <w:r>
+        <w:rPr>
+          <w:color w:val="000000"/>
+        </w:rPr>
+        <w:t xml:space="preserve"> 2D, </w:t>
+      </w:r>
+      <w:proofErr w:type="spellStart"/>
+      <w:r>
+        <w:rPr>
+          <w:color w:val="000000"/>
+        </w:rPr>
+        <w:t>Pemanfaatan</w:t>
+      </w:r>
+      <w:proofErr w:type="spellEnd"/>
+      <w:r>
+        <w:rPr>
+          <w:color w:val="000000"/>
+        </w:rPr>
+        <w:t xml:space="preserve"> </w:t>
+      </w:r>
+      <w:proofErr w:type="spellStart"/>
+      <w:r>
+        <w:rPr>
+          <w:color w:val="000000"/>
+        </w:rPr>
+        <w:t>Emosi</w:t>
+      </w:r>
+      <w:proofErr w:type="spellEnd"/>
+      <w:r>
+        <w:rPr>
+          <w:color w:val="000000"/>
+        </w:rPr>
+        <w:t xml:space="preserve">, </w:t>
+      </w:r>
+      <w:proofErr w:type="spellStart"/>
+      <w:r>
+        <w:rPr>
+          <w:color w:val="000000"/>
+        </w:rPr>
+        <w:t>Pengalaman</w:t>
+      </w:r>
+      <w:proofErr w:type="spellEnd"/>
+      <w:r>
+        <w:rPr>
+          <w:color w:val="000000"/>
+        </w:rPr>
+        <w:t xml:space="preserve"> </w:t>
+      </w:r>
+      <w:proofErr w:type="spellStart"/>
+      <w:r>
+        <w:rPr>
+          <w:color w:val="000000"/>
+        </w:rPr>
+        <w:t>Bermain</w:t>
+      </w:r>
+      <w:proofErr w:type="spellEnd"/>
+      <w:r>
+        <w:rPr>
+          <w:color w:val="000000"/>
+        </w:rPr>
+        <w:t xml:space="preserve">, </w:t>
+      </w:r>
+      <w:proofErr w:type="spellStart"/>
+      <w:r>
+        <w:rPr>
+          <w:color w:val="000000"/>
+        </w:rPr>
+        <w:t>Rintangan</w:t>
+      </w:r>
+      <w:proofErr w:type="spellEnd"/>
+      <w:r>
+        <w:rPr>
+          <w:color w:val="000000"/>
+        </w:rPr>
+        <w:t xml:space="preserve"> </w:t>
+      </w:r>
+      <w:proofErr w:type="spellStart"/>
+      <w:r>
+        <w:rPr>
+          <w:color w:val="000000"/>
+        </w:rPr>
+        <w:t>Dinamis</w:t>
+      </w:r>
+      <w:proofErr w:type="spellEnd"/>
+      <w:r>
+        <w:rPr>
+          <w:color w:val="000000"/>
+        </w:rPr>
+        <w:t>, Unity.</w:t>
       </w:r>
     </w:p>
     <w:p>
@@ -265,7 +1934,7 @@
           <w:szCs w:val="32"/>
         </w:rPr>
         <w:lastRenderedPageBreak/>
-        <w:t>ADJUSTING HORROR SIDE-SCROLLING GAME OBSTACLES BASED ON PLAYER'S FACIAL EXPRESSIONS USING MOODME UNITY LIBRARY</w:t>
+        <w:t>HORROR SIDE-SCROLLING GAME OBSTACLES ADJUSTMENT BASED ON THE PLAYER'S FACIAL EXPRESSIONS USING MOODME UNITY LIBRARY</w:t>
       </w:r>
     </w:p>
     <w:p>
@@ -304,8 +1973,21 @@
           <w:szCs w:val="28"/>
           <w:u w:val="single"/>
         </w:rPr>
-        <w:t>Axel Matthew Adiwijaya</w:t>
-      </w:r>
+        <w:t xml:space="preserve">Axel Matthew </w:t>
+      </w:r>
+      <w:proofErr w:type="spellStart"/>
+      <w:r>
+        <w:rPr>
+          <w:rFonts w:ascii="Times New Roman" w:hAnsi="Times New Roman" w:cs="Times New Roman"/>
+          <w:b/>
+          <w:bCs/>
+          <w:sz w:val="28"/>
+          <w:szCs w:val="28"/>
+          <w:u w:val="single"/>
+        </w:rPr>
+        <w:t>Adiwijaya</w:t>
+      </w:r>
+      <w:proofErr w:type="spellEnd"/>
     </w:p>
     <w:p>
       <w:pPr>
@@ -422,7 +2104,27 @@
           <w:sz w:val="24"/>
           <w:szCs w:val="24"/>
         </w:rPr>
-        <w:t xml:space="preserve">This research aims to enhance the quality of horror game players' experience by adjusting the obstacles present in the game levels. The adjustments are made by analyzing the facial emotional data of players during gaming sessions. The methodology employed in this research is the waterfall model, where all processes must be carried out sequentially, starting from the basic game creation to processing data from the MoodME library, followed by White Box and Black Box testing. The game is evaluated using a questionnaire given to players who have experienced the game with </w:t>
+        <w:t xml:space="preserve">This research aims to enhance the quality of horror game players' experience by adjusting the obstacles present in the game levels. The adjustments are made by analyzing the facial emotional data of players during gaming sessions. The methodology employed in this research is the waterfall model, where all processes must be carried out sequentially, starting from the basic game creation to processing data from the </w:t>
+      </w:r>
+      <w:proofErr w:type="spellStart"/>
+      <w:r>
+        <w:rPr>
+          <w:b w:val="0"/>
+          <w:bCs/>
+          <w:sz w:val="24"/>
+          <w:szCs w:val="24"/>
+        </w:rPr>
+        <w:t>MoodME</w:t>
+      </w:r>
+      <w:proofErr w:type="spellEnd"/>
+      <w:r>
+        <w:rPr>
+          <w:b w:val="0"/>
+          <w:bCs/>
+          <w:sz w:val="24"/>
+          <w:szCs w:val="24"/>
+        </w:rPr>
+        <w:t xml:space="preserve"> library, followed by White Box and Black Box testing. The game is evaluated using a questionnaire given to players who have experienced the game with </w:t>
       </w:r>
       <w:r>
         <w:rPr>

</xml_diff>